<commit_message>
materiale per resoconto sulla calibrazione del martello
</commit_message>
<xml_diff>
--- a/Resoconti/Procedura di calibrazione.docx
+++ b/Resoconti/Procedura di calibrazione.docx
@@ -304,374 +304,24 @@
       <w:pPr>
         <w:rPr>
           <w:rStyle w:val="Riferimentodelicato"/>
-        </w:rPr>
-      </w:pPr>
-      <w:proofErr w:type="spellStart"/>
+          <w:lang w:val="en-US"/>
+        </w:rPr>
+      </w:pPr>
       <w:r>
         <w:rPr>
           <w:rStyle w:val="Riferimentodelicato"/>
-        </w:rPr>
-        <w:t>Ungrounded</w:t>
-      </w:r>
-      <w:proofErr w:type="spellEnd"/>
-      <w:r>
-        <w:rPr>
-          <w:rStyle w:val="Riferimentodelicato"/>
-        </w:rPr>
-        <w:t xml:space="preserve"> </w:t>
-      </w:r>
-      <w:proofErr w:type="spellStart"/>
-      <w:r>
-        <w:rPr>
-          <w:rStyle w:val="Riferimentodelicato"/>
-        </w:rPr>
-        <w:t>measurements</w:t>
-      </w:r>
-      <w:proofErr w:type="spellEnd"/>
-      <w:r>
-        <w:rPr>
-          <w:rStyle w:val="Riferimentodelicato"/>
-        </w:rPr>
-        <w:t xml:space="preserve"> </w:t>
-      </w:r>
-      <w:proofErr w:type="spellStart"/>
-      <w:r>
-        <w:rPr>
-          <w:rStyle w:val="Riferimentodelicato"/>
-        </w:rPr>
-        <w:t>employ</w:t>
-      </w:r>
-      <w:proofErr w:type="spellEnd"/>
-      <w:r>
-        <w:rPr>
-          <w:rStyle w:val="Riferimentodelicato"/>
-        </w:rPr>
-        <w:t xml:space="preserve"> a </w:t>
-      </w:r>
-      <w:proofErr w:type="spellStart"/>
-      <w:r>
-        <w:rPr>
-          <w:rStyle w:val="Riferimentodelicato"/>
-        </w:rPr>
-        <w:t>compliant</w:t>
-      </w:r>
-      <w:proofErr w:type="spellEnd"/>
-      <w:r>
-        <w:rPr>
-          <w:rStyle w:val="Riferimentodelicato"/>
-        </w:rPr>
-        <w:t xml:space="preserve"> </w:t>
-      </w:r>
-      <w:proofErr w:type="spellStart"/>
-      <w:r>
-        <w:rPr>
-          <w:rStyle w:val="Riferimentodelicato"/>
-        </w:rPr>
-        <w:t>suspension</w:t>
-      </w:r>
-      <w:proofErr w:type="spellEnd"/>
-      <w:r>
-        <w:rPr>
-          <w:rStyle w:val="Riferimentodelicato"/>
-        </w:rPr>
-        <w:t xml:space="preserve"> of the test </w:t>
-      </w:r>
-      <w:proofErr w:type="spellStart"/>
-      <w:r>
-        <w:rPr>
-          <w:rStyle w:val="Riferimentodelicato"/>
-        </w:rPr>
-        <w:t>structure</w:t>
-      </w:r>
-      <w:proofErr w:type="spellEnd"/>
-      <w:r>
-        <w:rPr>
-          <w:rStyle w:val="Riferimentodelicato"/>
-        </w:rPr>
-        <w:t xml:space="preserve">. The </w:t>
-      </w:r>
-      <w:proofErr w:type="spellStart"/>
-      <w:r>
-        <w:rPr>
-          <w:rStyle w:val="Riferimentodelicato"/>
-        </w:rPr>
-        <w:t>magnitudes</w:t>
-      </w:r>
-      <w:proofErr w:type="spellEnd"/>
-      <w:r>
-        <w:rPr>
-          <w:rStyle w:val="Riferimentodelicato"/>
-        </w:rPr>
-        <w:t xml:space="preserve"> of the </w:t>
-      </w:r>
-      <w:proofErr w:type="spellStart"/>
-      <w:r>
-        <w:rPr>
-          <w:rStyle w:val="Riferimentodelicato"/>
-        </w:rPr>
-        <w:t>driving-point</w:t>
-      </w:r>
-      <w:proofErr w:type="spellEnd"/>
-      <w:r>
-        <w:rPr>
-          <w:rStyle w:val="Riferimentodelicato"/>
-        </w:rPr>
-        <w:t xml:space="preserve"> </w:t>
-      </w:r>
-      <w:proofErr w:type="spellStart"/>
-      <w:r>
-        <w:rPr>
-          <w:rStyle w:val="Riferimentodelicato"/>
-        </w:rPr>
-        <w:t>mobility</w:t>
-      </w:r>
-      <w:proofErr w:type="spellEnd"/>
-      <w:r>
-        <w:rPr>
-          <w:rStyle w:val="Riferimentodelicato"/>
-        </w:rPr>
-        <w:t xml:space="preserve"> of the </w:t>
-      </w:r>
-      <w:proofErr w:type="spellStart"/>
-      <w:r>
-        <w:rPr>
-          <w:rStyle w:val="Riferimentodelicato"/>
-        </w:rPr>
-        <w:t>suspension</w:t>
-      </w:r>
-      <w:proofErr w:type="spellEnd"/>
-      <w:r>
-        <w:rPr>
-          <w:rStyle w:val="Riferimentodelicato"/>
-        </w:rPr>
-        <w:t xml:space="preserve"> </w:t>
-      </w:r>
-      <w:proofErr w:type="spellStart"/>
-      <w:r>
-        <w:rPr>
-          <w:rStyle w:val="Riferimentodelicato"/>
-        </w:rPr>
-        <w:t>at</w:t>
-      </w:r>
-      <w:proofErr w:type="spellEnd"/>
-      <w:r>
-        <w:rPr>
-          <w:rStyle w:val="Riferimentodelicato"/>
-        </w:rPr>
-        <w:t xml:space="preserve"> </w:t>
-      </w:r>
-      <w:proofErr w:type="spellStart"/>
-      <w:r>
-        <w:rPr>
-          <w:rStyle w:val="Riferimentodelicato"/>
-        </w:rPr>
-        <w:t>points</w:t>
-      </w:r>
-      <w:proofErr w:type="spellEnd"/>
-      <w:r>
-        <w:rPr>
-          <w:rStyle w:val="Riferimentodelicato"/>
-        </w:rPr>
-        <w:t xml:space="preserve"> of </w:t>
-      </w:r>
-      <w:proofErr w:type="spellStart"/>
-      <w:r>
-        <w:rPr>
-          <w:rStyle w:val="Riferimentodelicato"/>
-        </w:rPr>
-        <w:t>attachments</w:t>
-      </w:r>
-      <w:proofErr w:type="spellEnd"/>
-      <w:r>
-        <w:rPr>
-          <w:rStyle w:val="Riferimentodelicato"/>
-        </w:rPr>
-        <w:t xml:space="preserve"> </w:t>
-      </w:r>
-      <w:proofErr w:type="spellStart"/>
-      <w:r>
-        <w:rPr>
-          <w:rStyle w:val="Riferimentodelicato"/>
-        </w:rPr>
-        <w:t>should</w:t>
-      </w:r>
-      <w:proofErr w:type="spellEnd"/>
-      <w:r>
-        <w:rPr>
-          <w:rStyle w:val="Riferimentodelicato"/>
-        </w:rPr>
-        <w:t xml:space="preserve"> be </w:t>
-      </w:r>
-      <w:proofErr w:type="spellStart"/>
-      <w:r>
-        <w:rPr>
-          <w:rStyle w:val="Riferimentodelicato"/>
-        </w:rPr>
-        <w:t>at</w:t>
-      </w:r>
-      <w:proofErr w:type="spellEnd"/>
-      <w:r>
-        <w:rPr>
-          <w:rStyle w:val="Riferimentodelicato"/>
-        </w:rPr>
-        <w:t xml:space="preserve"> </w:t>
-      </w:r>
-      <w:proofErr w:type="spellStart"/>
-      <w:r>
-        <w:rPr>
-          <w:rStyle w:val="Riferimentodelicato"/>
-        </w:rPr>
-        <w:t>least</w:t>
-      </w:r>
-      <w:proofErr w:type="spellEnd"/>
-      <w:r>
-        <w:rPr>
-          <w:rStyle w:val="Riferimentodelicato"/>
-        </w:rPr>
-        <w:t xml:space="preserve"> </w:t>
-      </w:r>
-      <w:proofErr w:type="spellStart"/>
-      <w:r>
-        <w:rPr>
-          <w:rStyle w:val="Riferimentodelicato"/>
-        </w:rPr>
-        <w:t>ten</w:t>
-      </w:r>
-      <w:proofErr w:type="spellEnd"/>
-      <w:r>
-        <w:rPr>
-          <w:rStyle w:val="Riferimentodelicato"/>
-        </w:rPr>
-        <w:t xml:space="preserve"> </w:t>
-      </w:r>
-      <w:proofErr w:type="spellStart"/>
-      <w:r>
-        <w:rPr>
-          <w:rStyle w:val="Riferimentodelicato"/>
-        </w:rPr>
-        <w:t>times</w:t>
-      </w:r>
-      <w:proofErr w:type="spellEnd"/>
-      <w:r>
-        <w:rPr>
-          <w:rStyle w:val="Riferimentodelicato"/>
-        </w:rPr>
-        <w:t xml:space="preserve"> </w:t>
-      </w:r>
-      <w:proofErr w:type="spellStart"/>
-      <w:r>
-        <w:rPr>
-          <w:rStyle w:val="Riferimentodelicato"/>
-        </w:rPr>
-        <w:t>greater</w:t>
-      </w:r>
-      <w:proofErr w:type="spellEnd"/>
-      <w:r>
-        <w:rPr>
-          <w:rStyle w:val="Riferimentodelicato"/>
-        </w:rPr>
-        <w:t xml:space="preserve"> </w:t>
-      </w:r>
-      <w:proofErr w:type="spellStart"/>
-      <w:r>
-        <w:rPr>
-          <w:rStyle w:val="Riferimentodelicato"/>
-        </w:rPr>
-        <w:t>than</w:t>
-      </w:r>
-      <w:proofErr w:type="spellEnd"/>
-      <w:r>
-        <w:rPr>
-          <w:rStyle w:val="Riferimentodelicato"/>
-        </w:rPr>
-        <w:t xml:space="preserve"> the </w:t>
-      </w:r>
-      <w:proofErr w:type="spellStart"/>
-      <w:r>
-        <w:rPr>
-          <w:rStyle w:val="Riferimentodelicato"/>
-        </w:rPr>
-        <w:t>magnitudes</w:t>
-      </w:r>
-      <w:proofErr w:type="spellEnd"/>
-      <w:r>
-        <w:rPr>
-          <w:rStyle w:val="Riferimentodelicato"/>
-        </w:rPr>
-        <w:t xml:space="preserve"> of the </w:t>
-      </w:r>
-      <w:proofErr w:type="spellStart"/>
-      <w:r>
-        <w:rPr>
-          <w:rStyle w:val="Riferimentodelicato"/>
-        </w:rPr>
-        <w:t>mobility</w:t>
-      </w:r>
-      <w:proofErr w:type="spellEnd"/>
-      <w:r>
-        <w:rPr>
-          <w:rStyle w:val="Riferimentodelicato"/>
-        </w:rPr>
-        <w:t xml:space="preserve"> of the </w:t>
-      </w:r>
-      <w:proofErr w:type="spellStart"/>
-      <w:r>
-        <w:rPr>
-          <w:rStyle w:val="Riferimentodelicato"/>
-        </w:rPr>
-        <w:t>structure</w:t>
-      </w:r>
-      <w:proofErr w:type="spellEnd"/>
-      <w:r>
-        <w:rPr>
-          <w:rStyle w:val="Riferimentodelicato"/>
-        </w:rPr>
-        <w:t xml:space="preserve"> </w:t>
-      </w:r>
-      <w:proofErr w:type="spellStart"/>
-      <w:r>
-        <w:rPr>
-          <w:rStyle w:val="Riferimentodelicato"/>
-        </w:rPr>
-        <w:t>at</w:t>
-      </w:r>
-      <w:proofErr w:type="spellEnd"/>
-      <w:r>
-        <w:rPr>
-          <w:rStyle w:val="Riferimentodelicato"/>
-        </w:rPr>
-        <w:t xml:space="preserve"> the </w:t>
-      </w:r>
-      <w:proofErr w:type="spellStart"/>
-      <w:r>
-        <w:rPr>
-          <w:rStyle w:val="Riferimentodelicato"/>
-        </w:rPr>
-        <w:t>same</w:t>
-      </w:r>
-      <w:proofErr w:type="spellEnd"/>
-      <w:r>
-        <w:rPr>
-          <w:rStyle w:val="Riferimentodelicato"/>
-        </w:rPr>
-        <w:t xml:space="preserve"> attachment </w:t>
-      </w:r>
-      <w:proofErr w:type="spellStart"/>
-      <w:r>
-        <w:rPr>
-          <w:rStyle w:val="Riferimentodelicato"/>
-        </w:rPr>
-        <w:t>points</w:t>
-      </w:r>
-      <w:proofErr w:type="spellEnd"/>
-      <w:r>
-        <w:rPr>
-          <w:rStyle w:val="Riferimentodelicato"/>
-        </w:rPr>
-        <w:t xml:space="preserve">. </w:t>
-      </w:r>
-    </w:p>
-    <w:p/>
+          <w:lang w:val="en-US"/>
+        </w:rPr>
+        <w:t xml:space="preserve">Ungrounded measurements employ a compliant suspension of the test structure. The magnitudes of the driving-point mobility of the suspension at points of attachments should be at least ten times greater than the magnitudes of the mobility of the structure at the same attachment points. </w:t>
+      </w:r>
+    </w:p>
+    <w:p>
+      <w:pPr>
+        <w:rPr>
+          <w:lang w:val="en-US"/>
+        </w:rPr>
+      </w:pPr>
+    </w:p>
     <w:p>
       <w:r>
         <w:t>Ovvero che la rigidità del punto di ancoraggio lato struttura deve essere almeno 10 volte maggiore del punto di ancoraggio lato campione.</w:t>
@@ -861,15 +511,13 @@
         <w:t>M(f)</w:t>
       </w:r>
       <w:r>
-        <w:t xml:space="preserve"> non fosse costantesi è proceduto alla calibrazione ma definendo una funzione di </w:t>
-      </w:r>
-      <w:proofErr w:type="spellStart"/>
-      <w:r>
-        <w:t>calibrazionedipendente</w:t>
-      </w:r>
-      <w:proofErr w:type="spellEnd"/>
-      <w:r>
-        <w:t xml:space="preserve"> dalla frequenza. </w:t>
+        <w:t xml:space="preserve"> non fosse costantesi è proceduto alla calibrazione ma definendo una funzione di calibrazione</w:t>
+      </w:r>
+      <w:r>
+        <w:t xml:space="preserve"> </w:t>
+      </w:r>
+      <w:r>
+        <w:t xml:space="preserve">dipendente dalla frequenza. </w:t>
       </w:r>
       <w:r>
         <w:t>Per la calibrazione si è utilizzato il segnale mediato (raffigurato in nero)</w:t>
@@ -1317,10 +965,7 @@
         <w:t>2</w:t>
       </w:r>
       <w:r>
-        <w:t xml:space="preserve"> – </w:t>
-      </w:r>
-      <w:r>
-        <w:t xml:space="preserve">Risultati </w:t>
+        <w:t xml:space="preserve"> – Risultati </w:t>
       </w:r>
       <w:r>
         <w:t xml:space="preserve">della </w:t>
@@ -1559,13 +1204,7 @@
         <w:t>3</w:t>
       </w:r>
       <w:r>
-        <w:t xml:space="preserve"> – </w:t>
-      </w:r>
-      <w:r>
-        <w:t>Secondo sistema di calibrazione</w:t>
-      </w:r>
-      <w:r>
-        <w:t>.</w:t>
+        <w:t xml:space="preserve"> – Secondo sistema di calibrazione.</w:t>
       </w:r>
     </w:p>
     <w:p>
@@ -1587,6 +1226,9 @@
         <w:jc w:val="center"/>
       </w:pPr>
       <w:r>
+        <w:rPr>
+          <w:noProof/>
+        </w:rPr>
         <w:drawing>
           <wp:inline distT="0" distB="0" distL="0" distR="0" wp14:anchorId="798701EF" wp14:editId="4B6229D5">
             <wp:extent cx="4922578" cy="3157870"/>
@@ -1643,16 +1285,7 @@
         <w:t>4</w:t>
       </w:r>
       <w:r>
-        <w:t xml:space="preserve"> – </w:t>
-      </w:r>
-      <w:r>
-        <w:t>Risultato della seconda calibrazione</w:t>
-      </w:r>
-      <w:r>
-        <w:t>.</w:t>
-      </w:r>
-      <w:r>
-        <w:t xml:space="preserve"> L’andamento non è lineare, tuttavia la variabilità da colpo a colpo è inferiore.</w:t>
+        <w:t xml:space="preserve"> – Risultato della seconda calibrazione. L’andamento non è lineare, tuttavia la variabilità da colpo a colpo è inferiore.</w:t>
       </w:r>
     </w:p>
     <w:p>
@@ -1698,11 +1331,841 @@
       <w:r>
         <w:t>. Ciò potrebbe essere dovuto alla maggiore solidità della struttura. Le ragioni dell’andamento non costante in frequenza risultano ancora non chiare. L’utilizzo di elastici di fortuna e l’ancoraggio elastici-massa non ottimale potrebbero essere possibili cause?</w:t>
       </w:r>
-      <w:r>
+    </w:p>
+    <w:p/>
+    <w:p>
+      <w:pPr>
+        <w:pStyle w:val="Titolo2"/>
+      </w:pPr>
+      <w:r>
+        <w:t>Misure con peso doppio</w:t>
+      </w:r>
+    </w:p>
+    <w:p>
+      <w:pPr>
         <w:rPr>
           <w:noProof/>
         </w:rPr>
+      </w:pPr>
+      <w:r>
+        <w:rPr>
+          <w:noProof/>
+        </w:rPr>
+        <w:t>Come per la prima struttura sono state effettuate misure con un peso sospeso pari a 2</w:t>
+      </w:r>
+      <w:r>
+        <w:rPr>
+          <w:i/>
+          <w:iCs/>
+          <w:noProof/>
+        </w:rPr>
+        <w:t>m</w:t>
+      </w:r>
+      <w:r>
+        <w:rPr>
+          <w:noProof/>
+        </w:rPr>
+        <w:t xml:space="preserve">, per la precisione 2,951 kg. Tuttavia in questo caso l’utilizzo della calibrazione </w:t>
+      </w:r>
+      <w:r>
+        <w:rPr>
+          <w:i/>
+          <w:iCs/>
+        </w:rPr>
+        <w:t>C</w:t>
+      </w:r>
+      <w:r>
+        <w:rPr>
+          <w:i/>
+          <w:iCs/>
+          <w:vertAlign w:val="subscript"/>
+        </w:rPr>
+        <w:t>m</w:t>
+      </w:r>
+      <w:r>
+        <w:rPr>
+          <w:i/>
+          <w:iCs/>
+        </w:rPr>
+        <w:t>(f)</w:t>
+      </w:r>
+      <w:r>
+        <w:rPr>
+          <w:i/>
+          <w:iCs/>
+        </w:rPr>
         <w:t xml:space="preserve"> </w:t>
+      </w:r>
+      <w:r>
+        <w:t>per i segnali della massa 2</w:t>
+      </w:r>
+      <w:r>
+        <w:rPr>
+          <w:i/>
+          <w:iCs/>
+        </w:rPr>
+        <w:t>m</w:t>
+      </w:r>
+      <w:r>
+        <w:t xml:space="preserve"> </w:t>
+      </w:r>
+      <w:r>
+        <w:t xml:space="preserve">non produce il risultato sperato </w:t>
+      </w:r>
+      <w:r>
+        <w:rPr>
+          <w:b/>
+          <w:bCs/>
+        </w:rPr>
+        <w:t>(Figura 5</w:t>
+      </w:r>
+      <w:r>
+        <w:t>)</w:t>
+      </w:r>
+      <w:r>
+        <w:t xml:space="preserve"> in quanto</w:t>
+      </w:r>
+      <w:r>
+        <w:t>. La medesima situazione si ripresenta con le altre punte del martello producendo risultati identici.</w:t>
+      </w:r>
+    </w:p>
+    <w:p>
+      <w:pPr>
+        <w:rPr>
+          <w:noProof/>
+        </w:rPr>
+      </w:pPr>
+    </w:p>
+    <w:p>
+      <w:r>
+        <w:rPr>
+          <w:noProof/>
+        </w:rPr>
+        <w:drawing>
+          <wp:inline distT="0" distB="0" distL="0" distR="0" wp14:anchorId="41E1D4F8" wp14:editId="7E5BF2C0">
+            <wp:extent cx="6116320" cy="4203700"/>
+            <wp:effectExtent l="0" t="0" r="5080" b="0"/>
+            <wp:docPr id="4" name="Immagine 4" descr="Immagine che contiene testo, mappa&#10;&#10;Descrizione generata automaticamente"/>
+            <wp:cNvGraphicFramePr>
+              <a:graphicFrameLocks xmlns:a="http://schemas.openxmlformats.org/drawingml/2006/main" noChangeAspect="1"/>
+            </wp:cNvGraphicFramePr>
+            <a:graphic xmlns:a="http://schemas.openxmlformats.org/drawingml/2006/main">
+              <a:graphicData uri="http://schemas.openxmlformats.org/drawingml/2006/picture">
+                <pic:pic xmlns:pic="http://schemas.openxmlformats.org/drawingml/2006/picture">
+                  <pic:nvPicPr>
+                    <pic:cNvPr id="1" name=""/>
+                    <pic:cNvPicPr/>
+                  </pic:nvPicPr>
+                  <pic:blipFill>
+                    <a:blip r:embed="rId11"/>
+                    <a:stretch>
+                      <a:fillRect/>
+                    </a:stretch>
+                  </pic:blipFill>
+                  <pic:spPr>
+                    <a:xfrm>
+                      <a:off x="0" y="0"/>
+                      <a:ext cx="6116320" cy="4203700"/>
+                    </a:xfrm>
+                    <a:prstGeom prst="rect">
+                      <a:avLst/>
+                    </a:prstGeom>
+                  </pic:spPr>
+                </pic:pic>
+              </a:graphicData>
+            </a:graphic>
+          </wp:inline>
+        </w:drawing>
+      </w:r>
+    </w:p>
+    <w:p>
+      <w:pPr>
+        <w:jc w:val="center"/>
+      </w:pPr>
+      <w:r>
+        <w:rPr>
+          <w:b/>
+          <w:bCs/>
+        </w:rPr>
+        <w:t xml:space="preserve">Figura </w:t>
+      </w:r>
+      <w:r>
+        <w:rPr>
+          <w:b/>
+          <w:bCs/>
+        </w:rPr>
+        <w:t>5</w:t>
+      </w:r>
+      <w:r>
+        <w:t xml:space="preserve"> – Risultato della seconda calibrazione. </w:t>
+      </w:r>
+      <w:r>
+        <w:t>In blu le curve ottenute applicando la calibrazione a una misura con massa sospesa 2</w:t>
+      </w:r>
+      <w:r>
+        <w:rPr>
+          <w:i/>
+          <w:iCs/>
+        </w:rPr>
+        <w:t>m</w:t>
+      </w:r>
+      <w:r>
+        <w:t>.</w:t>
+      </w:r>
+    </w:p>
+    <w:p/>
+    <w:p>
+      <w:r>
+        <w:t>Confrontando le curve grigie di</w:t>
+      </w:r>
+      <w:r>
+        <w:t xml:space="preserve"> </w:t>
+      </w:r>
+      <w:r>
+        <w:rPr>
+          <w:b/>
+          <w:bCs/>
+        </w:rPr>
+        <w:t xml:space="preserve">Figura </w:t>
+      </w:r>
+      <w:r>
+        <w:rPr>
+          <w:b/>
+          <w:bCs/>
+        </w:rPr>
+        <w:t xml:space="preserve">4 o 5 </w:t>
+      </w:r>
+      <w:r>
+        <w:t xml:space="preserve">con quelle di </w:t>
+      </w:r>
+      <w:r>
+        <w:rPr>
+          <w:b/>
+          <w:bCs/>
+        </w:rPr>
+        <w:t xml:space="preserve">Figura </w:t>
+      </w:r>
+      <w:r>
+        <w:rPr>
+          <w:b/>
+          <w:bCs/>
+        </w:rPr>
+        <w:t>6</w:t>
+      </w:r>
+      <w:r>
+        <w:t xml:space="preserve"> è possibile osservare</w:t>
+      </w:r>
+      <w:r>
+        <w:t xml:space="preserve"> come</w:t>
+      </w:r>
+      <w:r>
+        <w:t xml:space="preserve"> l’andamento delle curve non calibrate relative alla massa 2</w:t>
+      </w:r>
+      <w:r>
+        <w:rPr>
+          <w:i/>
+          <w:iCs/>
+        </w:rPr>
+        <w:t>m</w:t>
+      </w:r>
+      <w:r>
+        <w:t xml:space="preserve"> sia differente rispetto alle curve non calibrate relative alla massa </w:t>
+      </w:r>
+      <w:r>
+        <w:rPr>
+          <w:i/>
+          <w:iCs/>
+        </w:rPr>
+        <w:t>m</w:t>
+      </w:r>
+      <w:r>
+        <w:t xml:space="preserve">: nel primo caso </w:t>
+      </w:r>
+      <w:r>
+        <w:rPr>
+          <w:i/>
+          <w:iCs/>
+        </w:rPr>
+        <w:t>M(f)</w:t>
+      </w:r>
+      <w:r>
+        <w:t xml:space="preserve"> presenta una maggiore pendenza.</w:t>
+      </w:r>
+      <w:r>
+        <w:t xml:space="preserve"> </w:t>
+      </w:r>
+      <w:r>
+        <w:t>La causa di tale comportamento potrebbe essere una eccessiva elongazione</w:t>
+      </w:r>
+      <w:r>
+        <w:t>, e quindi un comportamento non lineare</w:t>
+      </w:r>
+      <w:r>
+        <w:t xml:space="preserve"> degli elastici</w:t>
+      </w:r>
+      <w:r>
+        <w:t>,</w:t>
+      </w:r>
+      <w:r>
+        <w:t xml:space="preserve"> non riscontrata nel caso della prima struttura. La prima struttura infatti essendo </w:t>
+      </w:r>
+      <w:r>
+        <w:t xml:space="preserve">molto </w:t>
+      </w:r>
+      <w:r>
+        <w:t xml:space="preserve">meno rigida </w:t>
+      </w:r>
+      <w:r>
+        <w:t xml:space="preserve">della seconda </w:t>
+      </w:r>
+      <w:r>
+        <w:t>potrebbe aver assorbito parte del carico.</w:t>
+      </w:r>
+    </w:p>
+    <w:p>
+      <w:pPr>
+        <w:jc w:val="center"/>
+      </w:pPr>
+      <w:r>
+        <w:rPr>
+          <w:noProof/>
+        </w:rPr>
+        <w:lastRenderedPageBreak/>
+        <w:drawing>
+          <wp:inline distT="0" distB="0" distL="0" distR="0" wp14:anchorId="439B9E26" wp14:editId="47F993C5">
+            <wp:extent cx="6116320" cy="4237355"/>
+            <wp:effectExtent l="0" t="0" r="5080" b="4445"/>
+            <wp:docPr id="5" name="Immagine 5" descr="Immagine che contiene mappa, testo&#10;&#10;Descrizione generata automaticamente"/>
+            <wp:cNvGraphicFramePr>
+              <a:graphicFrameLocks xmlns:a="http://schemas.openxmlformats.org/drawingml/2006/main" noChangeAspect="1"/>
+            </wp:cNvGraphicFramePr>
+            <a:graphic xmlns:a="http://schemas.openxmlformats.org/drawingml/2006/main">
+              <a:graphicData uri="http://schemas.openxmlformats.org/drawingml/2006/picture">
+                <pic:pic xmlns:pic="http://schemas.openxmlformats.org/drawingml/2006/picture">
+                  <pic:nvPicPr>
+                    <pic:cNvPr id="1" name=""/>
+                    <pic:cNvPicPr/>
+                  </pic:nvPicPr>
+                  <pic:blipFill>
+                    <a:blip r:embed="rId12"/>
+                    <a:stretch>
+                      <a:fillRect/>
+                    </a:stretch>
+                  </pic:blipFill>
+                  <pic:spPr>
+                    <a:xfrm>
+                      <a:off x="0" y="0"/>
+                      <a:ext cx="6116320" cy="4237355"/>
+                    </a:xfrm>
+                    <a:prstGeom prst="rect">
+                      <a:avLst/>
+                    </a:prstGeom>
+                  </pic:spPr>
+                </pic:pic>
+              </a:graphicData>
+            </a:graphic>
+          </wp:inline>
+        </w:drawing>
+      </w:r>
+    </w:p>
+    <w:p/>
+    <w:p>
+      <w:pPr>
+        <w:jc w:val="center"/>
+      </w:pPr>
+      <w:r>
+        <w:rPr>
+          <w:b/>
+          <w:bCs/>
+        </w:rPr>
+        <w:t xml:space="preserve">Figura </w:t>
+      </w:r>
+      <w:r>
+        <w:rPr>
+          <w:b/>
+          <w:bCs/>
+        </w:rPr>
+        <w:t>6</w:t>
+      </w:r>
+      <w:r>
+        <w:t xml:space="preserve"> – Risultato della seconda calibrazione con 2</w:t>
+      </w:r>
+      <w:r>
+        <w:rPr>
+          <w:i/>
+          <w:iCs/>
+        </w:rPr>
+        <w:t>m</w:t>
+      </w:r>
+      <w:r>
+        <w:t>. In grigio le curve originali, in nero l’andamento medio utilizzato per la calibrazione, in rosso le curve calibrate.</w:t>
+      </w:r>
+    </w:p>
+    <w:p>
+      <w:pPr>
+        <w:jc w:val="center"/>
+      </w:pPr>
+    </w:p>
+    <w:p>
+      <w:pPr>
+        <w:jc w:val="center"/>
+      </w:pPr>
+    </w:p>
+    <w:p>
+      <w:pPr>
+        <w:jc w:val="center"/>
+      </w:pPr>
+    </w:p>
+    <w:p>
+      <w:pPr>
+        <w:jc w:val="center"/>
+      </w:pPr>
+      <w:r>
+        <w:rPr>
+          <w:noProof/>
+        </w:rPr>
+        <w:drawing>
+          <wp:inline distT="0" distB="0" distL="0" distR="0">
+            <wp:extent cx="2455817" cy="3268027"/>
+            <wp:effectExtent l="0" t="0" r="0" b="0"/>
+            <wp:docPr id="8" name="Immagine 8" descr="Immagine che contiene interni, tavolo, treppiede, sedendo&#10;&#10;Descrizione generata automaticamente"/>
+            <wp:cNvGraphicFramePr>
+              <a:graphicFrameLocks xmlns:a="http://schemas.openxmlformats.org/drawingml/2006/main" noChangeAspect="1"/>
+            </wp:cNvGraphicFramePr>
+            <a:graphic xmlns:a="http://schemas.openxmlformats.org/drawingml/2006/main">
+              <a:graphicData uri="http://schemas.openxmlformats.org/drawingml/2006/picture">
+                <pic:pic xmlns:pic="http://schemas.openxmlformats.org/drawingml/2006/picture">
+                  <pic:nvPicPr>
+                    <pic:cNvPr id="8" name="Immagine 8" descr="Immagine che contiene interni, tavolo, treppiede, sedendo&#10;&#10;Descrizione generata automaticamente"/>
+                    <pic:cNvPicPr/>
+                  </pic:nvPicPr>
+                  <pic:blipFill>
+                    <a:blip r:embed="rId13" cstate="print">
+                      <a:extLst>
+                        <a:ext uri="{28A0092B-C50C-407E-A947-70E740481C1C}">
+                          <a14:useLocalDpi xmlns:a14="http://schemas.microsoft.com/office/drawing/2010/main" val="0"/>
+                        </a:ext>
+                      </a:extLst>
+                    </a:blip>
+                    <a:stretch>
+                      <a:fillRect/>
+                    </a:stretch>
+                  </pic:blipFill>
+                  <pic:spPr>
+                    <a:xfrm>
+                      <a:off x="0" y="0"/>
+                      <a:ext cx="2485444" cy="3307453"/>
+                    </a:xfrm>
+                    <a:prstGeom prst="rect">
+                      <a:avLst/>
+                    </a:prstGeom>
+                  </pic:spPr>
+                </pic:pic>
+              </a:graphicData>
+            </a:graphic>
+          </wp:inline>
+        </w:drawing>
+      </w:r>
+    </w:p>
+    <w:p>
+      <w:pPr>
+        <w:jc w:val="center"/>
+      </w:pPr>
+      <w:r>
+        <w:rPr>
+          <w:b/>
+          <w:bCs/>
+        </w:rPr>
+        <w:t xml:space="preserve">Figura </w:t>
+      </w:r>
+      <w:r>
+        <w:rPr>
+          <w:b/>
+          <w:bCs/>
+        </w:rPr>
+        <w:t>7</w:t>
+      </w:r>
+      <w:r>
+        <w:t xml:space="preserve"> – </w:t>
+      </w:r>
+      <w:r>
+        <w:t>Struttura di supporto con molle</w:t>
+      </w:r>
+    </w:p>
+    <w:p>
+      <w:pPr>
+        <w:pStyle w:val="Titolo2"/>
+      </w:pPr>
+      <w:r>
+        <w:lastRenderedPageBreak/>
+        <w:t>Struttura con molle metalliche</w:t>
+      </w:r>
+    </w:p>
+    <w:p>
+      <w:r>
+        <w:t>Una ulteriore prova è stata effettuata con molle metalliche di cui è stata valutata la costante elastica a posteriori</w:t>
+      </w:r>
+      <w:r>
+        <w:t xml:space="preserve"> </w:t>
+      </w:r>
+      <w:r>
+        <w:t>a</w:t>
+      </w:r>
+      <w:r>
+        <w:t>ttraverso la misura del tempo occorrente a compiere 10 oscillazioni</w:t>
+      </w:r>
+      <w:r>
+        <w:t>.</w:t>
+      </w:r>
+      <w:r>
+        <w:t xml:space="preserve"> </w:t>
+      </w:r>
+    </w:p>
+    <w:p/>
+    <w:p>
+      <w:pPr>
+        <w:jc w:val="center"/>
+      </w:pPr>
+      <w:r>
+        <w:rPr>
+          <w:b/>
+          <w:bCs/>
+        </w:rPr>
+        <w:t>Tabella 1</w:t>
+      </w:r>
+      <w:r>
+        <w:t xml:space="preserve"> - Calcolo della costante elastica totale delle molle utilizzate.</w:t>
+      </w:r>
+    </w:p>
+    <w:tbl>
+      <w:tblPr>
+        <w:tblStyle w:val="Grigliatabella"/>
+        <w:tblW w:w="0" w:type="auto"/>
+        <w:tblLook w:val="04A0" w:firstRow="1" w:lastRow="0" w:firstColumn="1" w:lastColumn="0" w:noHBand="0" w:noVBand="1"/>
+      </w:tblPr>
+      <w:tblGrid>
+        <w:gridCol w:w="2405"/>
+        <w:gridCol w:w="2405"/>
+        <w:gridCol w:w="2406"/>
+        <w:gridCol w:w="2406"/>
+      </w:tblGrid>
+      <w:tr>
+        <w:tc>
+          <w:tcPr>
+            <w:tcW w:w="2405" w:type="dxa"/>
+          </w:tcPr>
+          <w:p>
+            <w:r>
+              <w:t>Periodo</w:t>
+            </w:r>
+            <w:r>
+              <w:t xml:space="preserve"> 10 oscillazioni</w:t>
+            </w:r>
+          </w:p>
+        </w:tc>
+        <w:tc>
+          <w:tcPr>
+            <w:tcW w:w="2405" w:type="dxa"/>
+          </w:tcPr>
+          <w:p>
+            <w:r>
+              <w:t>Frequenza</w:t>
+            </w:r>
+          </w:p>
+        </w:tc>
+        <w:tc>
+          <w:tcPr>
+            <w:tcW w:w="2406" w:type="dxa"/>
+          </w:tcPr>
+          <w:p>
+            <w:r>
+              <w:t>Massa sospesa</w:t>
+            </w:r>
+          </w:p>
+        </w:tc>
+        <w:tc>
+          <w:tcPr>
+            <w:tcW w:w="2406" w:type="dxa"/>
+          </w:tcPr>
+          <w:p>
+            <w:r>
+              <w:t>Costante della molla</w:t>
+            </w:r>
+          </w:p>
+        </w:tc>
+      </w:tr>
+      <w:tr>
+        <w:tc>
+          <w:tcPr>
+            <w:tcW w:w="2405" w:type="dxa"/>
+          </w:tcPr>
+          <w:p>
+            <w:r>
+              <w:rPr>
+                <w:rFonts w:ascii="AppleSystemUIFont" w:eastAsiaTheme="minorHAnsi" w:hAnsi="AppleSystemUIFont" w:cs="AppleSystemUIFont"/>
+                <w:lang w:eastAsia="en-US"/>
+              </w:rPr>
+              <w:t>2.30s ± 0.06</w:t>
+            </w:r>
+            <w:r>
+              <w:rPr>
+                <w:rFonts w:ascii="AppleSystemUIFont" w:eastAsiaTheme="minorHAnsi" w:hAnsi="AppleSystemUIFont" w:cs="AppleSystemUIFont"/>
+                <w:lang w:eastAsia="en-US"/>
+              </w:rPr>
+              <w:t>s</w:t>
+            </w:r>
+          </w:p>
+        </w:tc>
+        <w:tc>
+          <w:tcPr>
+            <w:tcW w:w="2405" w:type="dxa"/>
+          </w:tcPr>
+          <w:p>
+            <w:r>
+              <w:rPr>
+                <w:rFonts w:ascii="AppleSystemUIFont" w:eastAsiaTheme="minorHAnsi" w:hAnsi="AppleSystemUIFont" w:cs="AppleSystemUIFont"/>
+                <w:lang w:eastAsia="en-US"/>
+              </w:rPr>
+              <w:t>4,3 Hz ± 0,1</w:t>
+            </w:r>
+            <w:r>
+              <w:rPr>
+                <w:rFonts w:ascii="AppleSystemUIFont" w:eastAsiaTheme="minorHAnsi" w:hAnsi="AppleSystemUIFont" w:cs="AppleSystemUIFont"/>
+                <w:lang w:eastAsia="en-US"/>
+              </w:rPr>
+              <w:t xml:space="preserve"> </w:t>
+            </w:r>
+            <w:r>
+              <w:rPr>
+                <w:rFonts w:ascii="AppleSystemUIFont" w:eastAsiaTheme="minorHAnsi" w:hAnsi="AppleSystemUIFont" w:cs="AppleSystemUIFont"/>
+                <w:lang w:eastAsia="en-US"/>
+              </w:rPr>
+              <w:t>Hz</w:t>
+            </w:r>
+          </w:p>
+        </w:tc>
+        <w:tc>
+          <w:tcPr>
+            <w:tcW w:w="2406" w:type="dxa"/>
+          </w:tcPr>
+          <w:p>
+            <w:r>
+              <w:rPr>
+                <w:rFonts w:ascii="AppleSystemUIFont" w:eastAsiaTheme="minorHAnsi" w:hAnsi="AppleSystemUIFont" w:cs="AppleSystemUIFont"/>
+                <w:lang w:eastAsia="en-US"/>
+              </w:rPr>
+              <w:t xml:space="preserve">1,474 </w:t>
+            </w:r>
+            <w:r>
+              <w:rPr>
+                <w:rFonts w:ascii="AppleSystemUIFont" w:eastAsiaTheme="minorHAnsi" w:hAnsi="AppleSystemUIFont" w:cs="AppleSystemUIFont"/>
+                <w:lang w:eastAsia="en-US"/>
+              </w:rPr>
+              <w:t xml:space="preserve">± 0.001 </w:t>
+            </w:r>
+            <w:r>
+              <w:rPr>
+                <w:rFonts w:ascii="AppleSystemUIFont" w:eastAsiaTheme="minorHAnsi" w:hAnsi="AppleSystemUIFont" w:cs="AppleSystemUIFont"/>
+                <w:lang w:eastAsia="en-US"/>
+              </w:rPr>
+              <w:t>kg</w:t>
+            </w:r>
+          </w:p>
+        </w:tc>
+        <w:tc>
+          <w:tcPr>
+            <w:tcW w:w="2406" w:type="dxa"/>
+          </w:tcPr>
+          <w:p>
+            <w:r>
+              <w:rPr>
+                <w:rFonts w:ascii="AppleSystemUIFont" w:eastAsiaTheme="minorHAnsi" w:hAnsi="AppleSystemUIFont" w:cs="AppleSystemUIFont"/>
+                <w:lang w:eastAsia="en-US"/>
+              </w:rPr>
+              <w:t>27.25 N/m</w:t>
+            </w:r>
+          </w:p>
+        </w:tc>
+      </w:tr>
+    </w:tbl>
+    <w:p>
+      <w:pPr>
+        <w:jc w:val="center"/>
+        <w:rPr>
+          <w:b/>
+          <w:bCs/>
+        </w:rPr>
+      </w:pPr>
+    </w:p>
+    <w:p>
+      <w:pPr>
+        <w:jc w:val="center"/>
+        <w:rPr>
+          <w:b/>
+          <w:bCs/>
+        </w:rPr>
+      </w:pPr>
+      <w:r>
+        <w:rPr>
+          <w:b/>
+          <w:bCs/>
+        </w:rPr>
+        <w:drawing>
+          <wp:inline distT="0" distB="0" distL="0" distR="0" wp14:anchorId="36031CA5" wp14:editId="2F515C18">
+            <wp:extent cx="6116320" cy="4516120"/>
+            <wp:effectExtent l="0" t="0" r="5080" b="5080"/>
+            <wp:docPr id="12" name="Immagine 12" descr="Immagine che contiene testo, mappa&#10;&#10;Descrizione generata automaticamente"/>
+            <wp:cNvGraphicFramePr>
+              <a:graphicFrameLocks xmlns:a="http://schemas.openxmlformats.org/drawingml/2006/main" noChangeAspect="1"/>
+            </wp:cNvGraphicFramePr>
+            <a:graphic xmlns:a="http://schemas.openxmlformats.org/drawingml/2006/main">
+              <a:graphicData uri="http://schemas.openxmlformats.org/drawingml/2006/picture">
+                <pic:pic xmlns:pic="http://schemas.openxmlformats.org/drawingml/2006/picture">
+                  <pic:nvPicPr>
+                    <pic:cNvPr id="12" name="Immagine 12" descr="Immagine che contiene testo, mappa&#10;&#10;Descrizione generata automaticamente"/>
+                    <pic:cNvPicPr/>
+                  </pic:nvPicPr>
+                  <pic:blipFill>
+                    <a:blip r:embed="rId14"/>
+                    <a:stretch>
+                      <a:fillRect/>
+                    </a:stretch>
+                  </pic:blipFill>
+                  <pic:spPr>
+                    <a:xfrm>
+                      <a:off x="0" y="0"/>
+                      <a:ext cx="6116320" cy="4516120"/>
+                    </a:xfrm>
+                    <a:prstGeom prst="rect">
+                      <a:avLst/>
+                    </a:prstGeom>
+                  </pic:spPr>
+                </pic:pic>
+              </a:graphicData>
+            </a:graphic>
+          </wp:inline>
+        </w:drawing>
+      </w:r>
+    </w:p>
+    <w:p>
+      <w:pPr>
+        <w:jc w:val="center"/>
+      </w:pPr>
+      <w:r>
+        <w:rPr>
+          <w:b/>
+          <w:bCs/>
+        </w:rPr>
+        <w:t xml:space="preserve">Figura </w:t>
+      </w:r>
+      <w:r>
+        <w:rPr>
+          <w:b/>
+          <w:bCs/>
+        </w:rPr>
+        <w:t>7</w:t>
+      </w:r>
+      <w:r>
+        <w:t xml:space="preserve"> – Risultato della calibrazione con </w:t>
+      </w:r>
+      <w:r>
+        <w:rPr>
+          <w:i/>
+          <w:iCs/>
+        </w:rPr>
+        <w:t>m</w:t>
+      </w:r>
+      <w:r>
+        <w:t xml:space="preserve"> e le molle metalliche.</w:t>
+      </w:r>
+      <w:r>
+        <w:t xml:space="preserve"> In grigio le curve originali, in nero l’andamento medio utilizzato per la calibrazione, in rosso le curve calibrate.</w:t>
+      </w:r>
+      <w:r>
+        <w:t xml:space="preserve"> In blu le curve calibrate utilizzando come coefficiente il valore medio di </w:t>
+      </w:r>
+      <w:r>
+        <w:rPr>
+          <w:i/>
+          <w:iCs/>
+        </w:rPr>
+        <w:t>m(</w:t>
+      </w:r>
+      <w:r>
+        <w:t>f) tra 100 e 1000 Hz.</w:t>
+      </w:r>
+    </w:p>
+    <w:p>
+      <w:pPr>
+        <w:jc w:val="center"/>
+      </w:pPr>
+    </w:p>
+    <w:p>
+      <w:r>
+        <w:t xml:space="preserve">Come possiamo osservare da Figura 7, mediando il valore della massa dinamica tra 100 Hz e 1000 Hz otteniamo delle calibrazioni accettabili nel </w:t>
+      </w:r>
+      <w:proofErr w:type="spellStart"/>
+      <w:r>
+        <w:t>range</w:t>
+      </w:r>
+      <w:proofErr w:type="spellEnd"/>
+      <w:r>
+        <w:t xml:space="preserve"> di frequenza tra circa 160 Hz e 900 Hz (curve blu).</w:t>
+      </w:r>
+    </w:p>
+    <w:p>
+      <w:pPr>
+        <w:pStyle w:val="Titolo1"/>
+      </w:pPr>
+      <w:r>
+        <w:t>Conclusioni</w:t>
+      </w:r>
+    </w:p>
+    <w:p>
+      <w:pPr>
+        <w:rPr>
+          <w:lang w:eastAsia="en-US"/>
+        </w:rPr>
+      </w:pPr>
+      <w:r>
+        <w:rPr>
+          <w:lang w:eastAsia="en-US"/>
+        </w:rPr>
+        <w:t xml:space="preserve">In nessuna delle varianti messe in pratica la massa dinamica è risultata sufficientemente costante da poter permettere una calibrazione indipendente dalla frequenza. Secondo la norma tecnica le cause di tale comportamento andrebbero ricercate in aspetti come un rapporto segnale rumore troppo basso, una saturazione del martello o una saturazione dell’accelerometro, tuttavia </w:t>
+      </w:r>
+      <w:r>
+        <w:rPr>
+          <w:lang w:eastAsia="en-US"/>
+        </w:rPr>
+        <w:t>il rapporto segnale rumore è molto elevato e sia il martello che l’accelerometro sono molto lontani dalla saturazione.</w:t>
+      </w:r>
+    </w:p>
+    <w:p>
+      <w:pPr>
+        <w:rPr>
+          <w:lang w:eastAsia="en-US"/>
+        </w:rPr>
+      </w:pPr>
+      <w:r>
+        <w:rPr>
+          <w:lang w:eastAsia="en-US"/>
+        </w:rPr>
+        <w:lastRenderedPageBreak/>
+        <w:t xml:space="preserve">Limitando invece il </w:t>
+      </w:r>
+      <w:proofErr w:type="spellStart"/>
+      <w:r>
+        <w:rPr>
+          <w:lang w:eastAsia="en-US"/>
+        </w:rPr>
+        <w:t>range</w:t>
+      </w:r>
+      <w:proofErr w:type="spellEnd"/>
+      <w:r>
+        <w:rPr>
+          <w:lang w:eastAsia="en-US"/>
+        </w:rPr>
+        <w:t xml:space="preserve"> di calibrazione all’intervallo 100 1000 Hz si ottiene una calibrazione accettabile.</w:t>
       </w:r>
     </w:p>
     <w:sectPr>
@@ -2399,6 +2862,7 @@
   <w:style w:type="character" w:default="1" w:styleId="Carpredefinitoparagrafo">
     <w:name w:val="Default Paragraph Font"/>
     <w:uiPriority w:val="1"/>
+    <w:semiHidden/>
     <w:unhideWhenUsed/>
   </w:style>
   <w:style w:type="table" w:default="1" w:styleId="Tabellanormale">

</xml_diff>

<commit_message>
Aggiornamento procedura di calibrazione
</commit_message>
<xml_diff>
--- a/Resoconti/Procedura di calibrazione.docx
+++ b/Resoconti/Procedura di calibrazione.docx
@@ -304,15 +304,53 @@
       <w:pPr>
         <w:rPr>
           <w:rStyle w:val="Riferimentodelicato"/>
+          <w:rFonts w:ascii="Open Sans" w:hAnsi="Open Sans" w:cs="Open Sans"/>
+          <w:sz w:val="22"/>
+          <w:szCs w:val="22"/>
           <w:lang w:val="en-US"/>
         </w:rPr>
       </w:pPr>
+      <w:proofErr w:type="spellStart"/>
       <w:r>
         <w:rPr>
           <w:rStyle w:val="Riferimentodelicato"/>
+          <w:rFonts w:ascii="Open Sans" w:hAnsi="Open Sans" w:cs="Open Sans"/>
+          <w:sz w:val="22"/>
+          <w:szCs w:val="22"/>
           <w:lang w:val="en-US"/>
         </w:rPr>
-        <w:t xml:space="preserve">Ungrounded measurements employ a compliant suspension of the test structure. The magnitudes of the driving-point mobility of the suspension at points of attachments should be at least ten times greater than the magnitudes of the mobility of the structure at the same attachment points. </w:t>
+        <w:t>un</w:t>
+      </w:r>
+      <w:r>
+        <w:rPr>
+          <w:rStyle w:val="Riferimentodelicato"/>
+          <w:rFonts w:ascii="Open Sans" w:hAnsi="Open Sans" w:cs="Open Sans"/>
+          <w:sz w:val="22"/>
+          <w:szCs w:val="22"/>
+          <w:lang w:val="en-US"/>
+        </w:rPr>
+        <w:t>hgvjhvhjvhjhv</w:t>
+      </w:r>
+      <w:r>
+        <w:rPr>
+          <w:rStyle w:val="Riferimentodelicato"/>
+          <w:rFonts w:ascii="Open Sans" w:hAnsi="Open Sans" w:cs="Open Sans"/>
+          <w:sz w:val="22"/>
+          <w:szCs w:val="22"/>
+          <w:lang w:val="en-US"/>
+        </w:rPr>
+        <w:t>grounded</w:t>
+      </w:r>
+      <w:proofErr w:type="spellEnd"/>
+      <w:r>
+        <w:rPr>
+          <w:rStyle w:val="Riferimentodelicato"/>
+          <w:rFonts w:ascii="Open Sans" w:hAnsi="Open Sans" w:cs="Open Sans"/>
+          <w:sz w:val="22"/>
+          <w:szCs w:val="22"/>
+          <w:lang w:val="en-US"/>
+        </w:rPr>
+        <w:t xml:space="preserve"> measurements employ a compliant suspension of the test structure. the magnitudes of the driving-point mobility of the suspension at points of attachments should be at least ten times greater than the magnitudes of the mobility of the structure at the same attachment points. </w:t>
       </w:r>
     </w:p>
     <w:p>
@@ -1724,10 +1762,11 @@
         <w:rPr>
           <w:noProof/>
         </w:rPr>
+        <w:lastRenderedPageBreak/>
         <w:drawing>
           <wp:inline distT="0" distB="0" distL="0" distR="0">
-            <wp:extent cx="2455817" cy="3268027"/>
-            <wp:effectExtent l="0" t="0" r="0" b="0"/>
+            <wp:extent cx="6038520" cy="8035637"/>
+            <wp:effectExtent l="0" t="0" r="0" b="3810"/>
             <wp:docPr id="8" name="Immagine 8" descr="Immagine che contiene interni, tavolo, treppiede, sedendo&#10;&#10;Descrizione generata automaticamente"/>
             <wp:cNvGraphicFramePr>
               <a:graphicFrameLocks xmlns:a="http://schemas.openxmlformats.org/drawingml/2006/main" noChangeAspect="1"/>
@@ -1754,7 +1793,7 @@
                   <pic:spPr>
                     <a:xfrm>
                       <a:off x="0" y="0"/>
-                      <a:ext cx="2485444" cy="3307453"/>
+                      <a:ext cx="6133253" cy="8161701"/>
                     </a:xfrm>
                     <a:prstGeom prst="rect">
                       <a:avLst/>
@@ -1786,10 +1825,7 @@
         <w:t>7</w:t>
       </w:r>
       <w:r>
-        <w:t xml:space="preserve"> – </w:t>
-      </w:r>
-      <w:r>
-        <w:t>Struttura di supporto con molle</w:t>
+        <w:t xml:space="preserve"> – Struttura di supporto con molle</w:t>
       </w:r>
     </w:p>
     <w:p>
@@ -1797,7 +1833,6 @@
         <w:pStyle w:val="Titolo2"/>
       </w:pPr>
       <w:r>
-        <w:lastRenderedPageBreak/>
         <w:t>Struttura con molle metalliche</w:t>
       </w:r>
     </w:p>
@@ -1831,6 +1866,7 @@
           <w:b/>
           <w:bCs/>
         </w:rPr>
+        <w:lastRenderedPageBreak/>
         <w:t>Tabella 1</w:t>
       </w:r>
       <w:r>
@@ -1905,14 +1941,7 @@
                 <w:rFonts w:ascii="AppleSystemUIFont" w:eastAsiaTheme="minorHAnsi" w:hAnsi="AppleSystemUIFont" w:cs="AppleSystemUIFont"/>
                 <w:lang w:eastAsia="en-US"/>
               </w:rPr>
-              <w:t>2.30s ± 0.06</w:t>
-            </w:r>
-            <w:r>
-              <w:rPr>
-                <w:rFonts w:ascii="AppleSystemUIFont" w:eastAsiaTheme="minorHAnsi" w:hAnsi="AppleSystemUIFont" w:cs="AppleSystemUIFont"/>
-                <w:lang w:eastAsia="en-US"/>
-              </w:rPr>
-              <w:t>s</w:t>
+              <w:t>2.30s ± 0.06s</w:t>
             </w:r>
           </w:p>
         </w:tc>
@@ -1926,21 +1955,7 @@
                 <w:rFonts w:ascii="AppleSystemUIFont" w:eastAsiaTheme="minorHAnsi" w:hAnsi="AppleSystemUIFont" w:cs="AppleSystemUIFont"/>
                 <w:lang w:eastAsia="en-US"/>
               </w:rPr>
-              <w:t>4,3 Hz ± 0,1</w:t>
-            </w:r>
-            <w:r>
-              <w:rPr>
-                <w:rFonts w:ascii="AppleSystemUIFont" w:eastAsiaTheme="minorHAnsi" w:hAnsi="AppleSystemUIFont" w:cs="AppleSystemUIFont"/>
-                <w:lang w:eastAsia="en-US"/>
-              </w:rPr>
-              <w:t xml:space="preserve"> </w:t>
-            </w:r>
-            <w:r>
-              <w:rPr>
-                <w:rFonts w:ascii="AppleSystemUIFont" w:eastAsiaTheme="minorHAnsi" w:hAnsi="AppleSystemUIFont" w:cs="AppleSystemUIFont"/>
-                <w:lang w:eastAsia="en-US"/>
-              </w:rPr>
-              <w:t>Hz</w:t>
+              <w:t>4,3 Hz ± 0,1 Hz</w:t>
             </w:r>
           </w:p>
         </w:tc>
@@ -1954,21 +1969,7 @@
                 <w:rFonts w:ascii="AppleSystemUIFont" w:eastAsiaTheme="minorHAnsi" w:hAnsi="AppleSystemUIFont" w:cs="AppleSystemUIFont"/>
                 <w:lang w:eastAsia="en-US"/>
               </w:rPr>
-              <w:t xml:space="preserve">1,474 </w:t>
-            </w:r>
-            <w:r>
-              <w:rPr>
-                <w:rFonts w:ascii="AppleSystemUIFont" w:eastAsiaTheme="minorHAnsi" w:hAnsi="AppleSystemUIFont" w:cs="AppleSystemUIFont"/>
-                <w:lang w:eastAsia="en-US"/>
-              </w:rPr>
-              <w:t xml:space="preserve">± 0.001 </w:t>
-            </w:r>
-            <w:r>
-              <w:rPr>
-                <w:rFonts w:ascii="AppleSystemUIFont" w:eastAsiaTheme="minorHAnsi" w:hAnsi="AppleSystemUIFont" w:cs="AppleSystemUIFont"/>
-                <w:lang w:eastAsia="en-US"/>
-              </w:rPr>
-              <w:t>kg</w:t>
+              <w:t>1,474 ± 0.001 kg</w:t>
             </w:r>
           </w:p>
         </w:tc>
@@ -2009,6 +2010,7 @@
         <w:rPr>
           <w:b/>
           <w:bCs/>
+          <w:noProof/>
         </w:rPr>
         <w:drawing>
           <wp:inline distT="0" distB="0" distL="0" distR="0" wp14:anchorId="36031CA5" wp14:editId="2F515C18">
@@ -2076,13 +2078,7 @@
         <w:t>m</w:t>
       </w:r>
       <w:r>
-        <w:t xml:space="preserve"> e le molle metalliche.</w:t>
-      </w:r>
-      <w:r>
-        <w:t xml:space="preserve"> In grigio le curve originali, in nero l’andamento medio utilizzato per la calibrazione, in rosso le curve calibrate.</w:t>
-      </w:r>
-      <w:r>
-        <w:t xml:space="preserve"> In blu le curve calibrate utilizzando come coefficiente il valore medio di </w:t>
+        <w:t xml:space="preserve"> e le molle metalliche. In grigio le curve originali, in nero l’andamento medio utilizzato per la calibrazione, in rosso le curve calibrate. In blu le curve calibrate utilizzando come coefficiente il valore medio di </w:t>
       </w:r>
       <w:r>
         <w:rPr>
@@ -2150,7 +2146,6 @@
         <w:rPr>
           <w:lang w:eastAsia="en-US"/>
         </w:rPr>
-        <w:lastRenderedPageBreak/>
         <w:t xml:space="preserve">Limitando invece il </w:t>
       </w:r>
       <w:proofErr w:type="spellStart"/>

</xml_diff>